<commit_message>
CODEXL 3151: In help file and quick start guide, some snapshots has AMD tag
</commit_message>
<xml_diff>
--- a/CodeXL/Help/CodeXL User Guide/Bundled Sample Applications.docx
+++ b/CodeXL/Help/CodeXL User Guide/Bundled Sample Applications.docx
@@ -381,10 +381,10 @@
           <w:color w:val="000000"/>
         </w:rPr>
         <w:drawing>
-          <wp:inline distT="0" distB="0" distL="0" distR="0" wp14:anchorId="5CC2E659" wp14:editId="3C0BCFB4">
+          <wp:inline distT="0" distB="0" distL="0" distR="0" wp14:anchorId="22A72538" wp14:editId="4EF701F9">
             <wp:extent cx="3810532" cy="3810532"/>
-            <wp:effectExtent l="38100" t="38100" r="95250" b="95250"/>
-            <wp:docPr id="223" name="Picture 223"/>
+            <wp:effectExtent l="0" t="0" r="0" b="0"/>
+            <wp:docPr id="2" name="Picture 2"/>
             <wp:cNvGraphicFramePr>
               <a:graphicFrameLocks xmlns:a="http://schemas.openxmlformats.org/drawingml/2006/main" noChangeAspect="1"/>
             </wp:cNvGraphicFramePr>
@@ -392,7 +392,7 @@
               <a:graphicData uri="http://schemas.openxmlformats.org/drawingml/2006/picture">
                 <pic:pic xmlns:pic="http://schemas.openxmlformats.org/drawingml/2006/picture">
                   <pic:nvPicPr>
-                    <pic:cNvPr id="1" name="CodeXL_Teapot.PNG"/>
+                    <pic:cNvPr id="2" name="help4.PNG"/>
                     <pic:cNvPicPr/>
                   </pic:nvPicPr>
                   <pic:blipFill>
@@ -415,13 +415,6 @@
                     <a:prstGeom prst="rect">
                       <a:avLst/>
                     </a:prstGeom>
-                    <a:effectLst>
-                      <a:outerShdw blurRad="50800" dist="38100" dir="2700000" algn="tl" rotWithShape="0">
-                        <a:prstClr val="black">
-                          <a:alpha val="40000"/>
-                        </a:prstClr>
-                      </a:outerShdw>
-                    </a:effectLst>
                   </pic:spPr>
                 </pic:pic>
               </a:graphicData>
@@ -696,7 +689,6 @@
         <w:pStyle w:val="Subheader218"/>
       </w:pPr>
       <w:r>
-        <w:lastRenderedPageBreak/>
         <w:t>On Linux</w:t>
       </w:r>
     </w:p>
@@ -904,8 +896,6 @@
           <w:color w:val="000000"/>
         </w:rPr>
       </w:pPr>
-      <w:bookmarkStart w:id="17" w:name="_GoBack"/>
-      <w:bookmarkEnd w:id="17"/>
       <w:r>
         <w:rPr>
           <w:rFonts w:cs="Verdana"/>
@@ -1007,7 +997,7 @@
         </w:rPr>
         <w:t xml:space="preserve">ne is the </w:t>
       </w:r>
-      <w:bookmarkStart w:id="18" w:name="OLE_LINK131"/>
+      <w:bookmarkStart w:id="17" w:name="OLE_LINK131"/>
       <w:r>
         <w:rPr>
           <w:rFonts w:cs="Verdana"/>
@@ -1046,7 +1036,7 @@
         </w:rPr>
         <w:t>Makefile</w:t>
       </w:r>
-      <w:bookmarkEnd w:id="18"/>
+      <w:bookmarkEnd w:id="17"/>
       <w:proofErr w:type="spellEnd"/>
       <w:r>
         <w:rPr>
@@ -1861,7 +1851,7 @@
           <w:color w:val="000000"/>
         </w:rPr>
       </w:pPr>
-      <w:bookmarkStart w:id="19" w:name="_Ref426542453"/>
+      <w:bookmarkStart w:id="18" w:name="_Ref426542453"/>
       <w:bookmarkEnd w:id="7"/>
       <w:r>
         <w:rPr>
@@ -1879,7 +1869,7 @@
       <w:r>
         <w:t>Matrix Multiply</w:t>
       </w:r>
-      <w:bookmarkEnd w:id="19"/>
+      <w:bookmarkEnd w:id="18"/>
     </w:p>
     <w:p>
       <w:r>
@@ -2194,16 +2184,16 @@
         <w:keepNext/>
         <w:jc w:val="center"/>
       </w:pPr>
+      <w:bookmarkStart w:id="19" w:name="_GoBack"/>
       <w:r>
         <w:rPr>
           <w:noProof/>
         </w:rPr>
-        <w:lastRenderedPageBreak/>
         <w:drawing>
-          <wp:inline distT="0" distB="0" distL="0" distR="0" wp14:anchorId="00FFA1E9" wp14:editId="2CA71559">
-            <wp:extent cx="9546336" cy="7205472"/>
-            <wp:effectExtent l="38100" t="38100" r="93345" b="90805"/>
-            <wp:docPr id="353" name="Picture 353"/>
+          <wp:inline distT="0" distB="0" distL="0" distR="0" wp14:anchorId="09EC919D" wp14:editId="4E50E47B">
+            <wp:extent cx="11238095" cy="7257143"/>
+            <wp:effectExtent l="0" t="0" r="1905" b="1270"/>
+            <wp:docPr id="3" name="Picture 3"/>
             <wp:cNvGraphicFramePr>
               <a:graphicFrameLocks xmlns:a="http://schemas.openxmlformats.org/drawingml/2006/main" noChangeAspect="1"/>
             </wp:cNvGraphicFramePr>
@@ -2211,7 +2201,7 @@
               <a:graphicData uri="http://schemas.openxmlformats.org/drawingml/2006/picture">
                 <pic:pic xmlns:pic="http://schemas.openxmlformats.org/drawingml/2006/picture">
                   <pic:nvPicPr>
-                    <pic:cNvPr id="5" name="MatrixMultiply_Project_Settings.png"/>
+                    <pic:cNvPr id="3" name="help5.PNG"/>
                     <pic:cNvPicPr/>
                   </pic:nvPicPr>
                   <pic:blipFill>
@@ -2229,18 +2219,11 @@
                   <pic:spPr>
                     <a:xfrm>
                       <a:off x="0" y="0"/>
-                      <a:ext cx="9546336" cy="7205472"/>
+                      <a:ext cx="11238095" cy="7257143"/>
                     </a:xfrm>
                     <a:prstGeom prst="rect">
                       <a:avLst/>
                     </a:prstGeom>
-                    <a:effectLst>
-                      <a:outerShdw blurRad="50800" dist="38100" dir="2700000" algn="tl" rotWithShape="0">
-                        <a:prstClr val="black">
-                          <a:alpha val="40000"/>
-                        </a:prstClr>
-                      </a:outerShdw>
-                    </a:effectLst>
                   </pic:spPr>
                 </pic:pic>
               </a:graphicData>
@@ -2248,6 +2231,7 @@
           </wp:inline>
         </w:drawing>
       </w:r>
+      <w:bookmarkEnd w:id="19"/>
     </w:p>
     <w:p>
       <w:pPr>
@@ -2282,7 +2266,6 @@
         <w:rPr>
           <w:noProof/>
         </w:rPr>
-        <w:lastRenderedPageBreak/>
         <w:drawing>
           <wp:inline distT="0" distB="0" distL="0" distR="0" wp14:anchorId="2F447BD9" wp14:editId="71500A26">
             <wp:extent cx="7829550" cy="1685925"/>
@@ -2422,7 +2405,6 @@
         <w:rPr>
           <w:noProof/>
         </w:rPr>
-        <w:lastRenderedPageBreak/>
         <w:drawing>
           <wp:inline distT="0" distB="0" distL="0" distR="0" wp14:anchorId="5130064D" wp14:editId="3A6E8BAB">
             <wp:extent cx="12247619" cy="4200000"/>
@@ -2509,7 +2491,6 @@
         <w:rPr>
           <w:noProof/>
         </w:rPr>
-        <w:lastRenderedPageBreak/>
         <w:drawing>
           <wp:inline distT="0" distB="0" distL="0" distR="0" wp14:anchorId="3DF0F4D7" wp14:editId="5FEDAE26">
             <wp:extent cx="12571428" cy="4171429"/>
@@ -3092,7 +3073,6 @@
       <w:bookmarkStart w:id="28" w:name="_D3D12Multithreading"/>
       <w:bookmarkEnd w:id="28"/>
       <w:r>
-        <w:lastRenderedPageBreak/>
         <w:t>D3D12Multithreading</w:t>
       </w:r>
     </w:p>
@@ -7316,7 +7296,7 @@
 </file>
 
 <file path=customXml/itemProps1.xml><?xml version="1.0" encoding="utf-8"?>
-<ds:datastoreItem xmlns:ds="http://schemas.openxmlformats.org/officeDocument/2006/customXml" ds:itemID="{C935D147-124F-4975-8330-9F9AE662B88F}">
+<ds:datastoreItem xmlns:ds="http://schemas.openxmlformats.org/officeDocument/2006/customXml" ds:itemID="{C0396473-AC81-4A73-BE6F-66320487A428}">
   <ds:schemaRefs>
     <ds:schemaRef ds:uri="http://schemas.openxmlformats.org/officeDocument/2006/bibliography"/>
   </ds:schemaRefs>

</xml_diff>

<commit_message>
Fix CODEXL-3459 Windows SDK version 10.0.10586.0 was not found error comes while building teapot on Win10
</commit_message>
<xml_diff>
--- a/CodeXL/Help/CodeXL User Guide/Bundled Sample Applications.docx
+++ b/CodeXL/Help/CodeXL User Guide/Bundled Sample Applications.docx
@@ -680,6 +680,57 @@
         <w:t>Wait for the project to open and press F7.</w:t>
       </w:r>
     </w:p>
+    <w:p>
+      <w:pPr>
+        <w:pStyle w:val="ListParagraph"/>
+        <w:widowControl w:val="0"/>
+        <w:numPr>
+          <w:ilvl w:val="0"/>
+          <w:numId w:val="19"/>
+        </w:numPr>
+        <w:autoSpaceDE w:val="0"/>
+        <w:autoSpaceDN w:val="0"/>
+        <w:adjustRightInd w:val="0"/>
+        <w:spacing w:before="105" w:after="105" w:line="240" w:lineRule="auto"/>
+        <w:rPr>
+          <w:rFonts w:cs="Verdana"/>
+          <w:color w:val="000000"/>
+        </w:rPr>
+      </w:pPr>
+      <w:r>
+        <w:rPr>
+          <w:rFonts w:cs="Verdana"/>
+          <w:b/>
+          <w:bCs/>
+          <w:color w:val="000000"/>
+        </w:rPr>
+        <w:t>Note:</w:t>
+      </w:r>
+      <w:r>
+        <w:rPr>
+          <w:rFonts w:cs="Verdana"/>
+          <w:color w:val="000000"/>
+        </w:rPr>
+        <w:t xml:space="preserve"> Teapot is preconfigured to use Windows 10 SDK release 10.0.10586.0. You can build Teapot with other Windows SDK releases by setting the Visual Studio project settings: Project &gt; right-click </w:t>
+      </w:r>
+      <w:r>
+        <w:rPr>
+          <w:rFonts w:cs="Verdana"/>
+          <w:color w:val="000000"/>
+        </w:rPr>
+        <w:lastRenderedPageBreak/>
+        <w:t>&gt; pro</w:t>
+      </w:r>
+      <w:bookmarkStart w:id="16" w:name="_GoBack"/>
+      <w:bookmarkEnd w:id="16"/>
+      <w:r>
+        <w:rPr>
+          <w:rFonts w:cs="Verdana"/>
+          <w:color w:val="000000"/>
+        </w:rPr>
+        <w:t>perties &gt; General &gt; target platform version.</w:t>
+      </w:r>
+    </w:p>
     <w:bookmarkEnd w:id="11"/>
     <w:bookmarkEnd w:id="12"/>
     <w:bookmarkEnd w:id="13"/>
@@ -704,7 +755,7 @@
           <w:color w:val="000000"/>
         </w:rPr>
       </w:pPr>
-      <w:bookmarkStart w:id="16" w:name="OLE_LINK112"/>
+      <w:bookmarkStart w:id="17" w:name="OLE_LINK112"/>
       <w:r>
         <w:rPr>
           <w:rFonts w:cs="Verdana"/>
@@ -757,7 +808,7 @@
         <w:t>:</w:t>
       </w:r>
     </w:p>
-    <w:bookmarkEnd w:id="16"/>
+    <w:bookmarkEnd w:id="17"/>
     <w:p>
       <w:pPr>
         <w:pStyle w:val="ListParagraph"/>
@@ -997,7 +1048,7 @@
         </w:rPr>
         <w:t xml:space="preserve">ne is the </w:t>
       </w:r>
-      <w:bookmarkStart w:id="17" w:name="OLE_LINK131"/>
+      <w:bookmarkStart w:id="18" w:name="OLE_LINK131"/>
       <w:r>
         <w:rPr>
           <w:rFonts w:cs="Verdana"/>
@@ -1036,7 +1087,7 @@
         </w:rPr>
         <w:t>Makefile</w:t>
       </w:r>
-      <w:bookmarkEnd w:id="17"/>
+      <w:bookmarkEnd w:id="18"/>
       <w:proofErr w:type="spellEnd"/>
       <w:r>
         <w:rPr>
@@ -1851,7 +1902,7 @@
           <w:color w:val="000000"/>
         </w:rPr>
       </w:pPr>
-      <w:bookmarkStart w:id="18" w:name="_Ref426542453"/>
+      <w:bookmarkStart w:id="19" w:name="_Ref426542453"/>
       <w:bookmarkEnd w:id="7"/>
       <w:r>
         <w:rPr>
@@ -1869,7 +1920,7 @@
       <w:r>
         <w:t>Matrix Multiply</w:t>
       </w:r>
-      <w:bookmarkEnd w:id="18"/>
+      <w:bookmarkEnd w:id="19"/>
     </w:p>
     <w:p>
       <w:r>
@@ -1889,6 +1940,7 @@
         <w:rPr>
           <w:noProof/>
         </w:rPr>
+        <w:lastRenderedPageBreak/>
         <w:drawing>
           <wp:inline distT="0" distB="0" distL="0" distR="0" wp14:anchorId="2C2C1165" wp14:editId="31A423D6">
             <wp:extent cx="6486525" cy="2390775"/>
@@ -2184,11 +2236,11 @@
         <w:keepNext/>
         <w:jc w:val="center"/>
       </w:pPr>
-      <w:bookmarkStart w:id="19" w:name="_GoBack"/>
       <w:r>
         <w:rPr>
           <w:noProof/>
         </w:rPr>
+        <w:lastRenderedPageBreak/>
         <w:drawing>
           <wp:inline distT="0" distB="0" distL="0" distR="0" wp14:anchorId="09EC919D" wp14:editId="4E50E47B">
             <wp:extent cx="11238095" cy="7257143"/>
@@ -2231,7 +2283,6 @@
           </wp:inline>
         </w:drawing>
       </w:r>
-      <w:bookmarkEnd w:id="19"/>
     </w:p>
     <w:p>
       <w:pPr>
@@ -2266,6 +2317,7 @@
         <w:rPr>
           <w:noProof/>
         </w:rPr>
+        <w:lastRenderedPageBreak/>
         <w:drawing>
           <wp:inline distT="0" distB="0" distL="0" distR="0" wp14:anchorId="2F447BD9" wp14:editId="71500A26">
             <wp:extent cx="7829550" cy="1685925"/>
@@ -2405,6 +2457,7 @@
         <w:rPr>
           <w:noProof/>
         </w:rPr>
+        <w:lastRenderedPageBreak/>
         <w:drawing>
           <wp:inline distT="0" distB="0" distL="0" distR="0" wp14:anchorId="5130064D" wp14:editId="3A6E8BAB">
             <wp:extent cx="12247619" cy="4200000"/>
@@ -2491,6 +2544,7 @@
         <w:rPr>
           <w:noProof/>
         </w:rPr>
+        <w:lastRenderedPageBreak/>
         <w:drawing>
           <wp:inline distT="0" distB="0" distL="0" distR="0" wp14:anchorId="3DF0F4D7" wp14:editId="5FEDAE26">
             <wp:extent cx="12571428" cy="4171429"/>
@@ -3073,6 +3127,7 @@
       <w:bookmarkStart w:id="28" w:name="_D3D12Multithreading"/>
       <w:bookmarkEnd w:id="28"/>
       <w:r>
+        <w:lastRenderedPageBreak/>
         <w:t>D3D12Multithreading</w:t>
       </w:r>
     </w:p>
@@ -3088,15 +3143,7 @@
       <w:bookmarkEnd w:id="29"/>
       <w:bookmarkEnd w:id="30"/>
       <w:r>
-        <w:t xml:space="preserve">is a sample from the Microsoft D3D SDK, which is bundled with </w:t>
-      </w:r>
-      <w:proofErr w:type="spellStart"/>
-      <w:r>
-        <w:t>CodeXL</w:t>
-      </w:r>
-      <w:proofErr w:type="spellEnd"/>
-      <w:r>
-        <w:t>.</w:t>
+        <w:t>is a sample from the Microsoft D3D SDK, which is bundled with CodeXL.</w:t>
       </w:r>
     </w:p>
     <w:p>
@@ -3106,15 +3153,7 @@
     </w:p>
     <w:p>
       <w:r>
-        <w:t xml:space="preserve">The D3D12Multithreading sample can be used to get to know the Frame Analysis feature in </w:t>
-      </w:r>
-      <w:proofErr w:type="spellStart"/>
-      <w:r>
-        <w:t>CodeXL</w:t>
-      </w:r>
-      <w:proofErr w:type="spellEnd"/>
-      <w:r>
-        <w:t>.</w:t>
+        <w:t>The D3D12Multithreading sample can be used to get to know the Frame Analysis feature in CodeXL.</w:t>
       </w:r>
     </w:p>
     <w:p>
@@ -3192,13 +3231,8 @@
       </w:r>
     </w:p>
     <w:p>
-      <w:proofErr w:type="spellStart"/>
-      <w:r>
-        <w:t>CodeXL</w:t>
-      </w:r>
-      <w:proofErr w:type="spellEnd"/>
-      <w:r>
-        <w:t xml:space="preserve"> includes a pre-built binary of the </w:t>
+      <w:r>
+        <w:t xml:space="preserve">CodeXL includes a pre-built binary of the </w:t>
       </w:r>
       <w:bookmarkStart w:id="31" w:name="OLE_LINK12"/>
       <w:r>
@@ -3394,23 +3428,7 @@
           <w:rFonts w:cs="Verdana"/>
           <w:color w:val="000000"/>
         </w:rPr>
-        <w:t xml:space="preserve">From the </w:t>
-      </w:r>
-      <w:proofErr w:type="spellStart"/>
-      <w:r>
-        <w:rPr>
-          <w:rFonts w:cs="Verdana"/>
-          <w:color w:val="000000"/>
-        </w:rPr>
-        <w:t>CodeXL</w:t>
-      </w:r>
-      <w:proofErr w:type="spellEnd"/>
-      <w:r>
-        <w:rPr>
-          <w:rFonts w:cs="Verdana"/>
-          <w:color w:val="000000"/>
-        </w:rPr>
-        <w:t xml:space="preserve"> menu, select the ‘Open </w:t>
+        <w:t xml:space="preserve">From the CodeXL menu, select the ‘Open </w:t>
       </w:r>
       <w:r>
         <w:t xml:space="preserve">D3D12Multithreading </w:t>
@@ -7296,7 +7314,7 @@
 </file>
 
 <file path=customXml/itemProps1.xml><?xml version="1.0" encoding="utf-8"?>
-<ds:datastoreItem xmlns:ds="http://schemas.openxmlformats.org/officeDocument/2006/customXml" ds:itemID="{C0396473-AC81-4A73-BE6F-66320487A428}">
+<ds:datastoreItem xmlns:ds="http://schemas.openxmlformats.org/officeDocument/2006/customXml" ds:itemID="{BFF3B6C4-52D6-4B3F-B91B-614FEBEF854F}">
   <ds:schemaRefs>
     <ds:schemaRef ds:uri="http://schemas.openxmlformats.org/officeDocument/2006/bibliography"/>
   </ds:schemaRefs>

</xml_diff>